<commit_message>
Use case candidate objects table added
</commit_message>
<xml_diff>
--- a/Usecase_v2.docx
+++ b/Usecase_v2.docx
@@ -4,23 +4,24 @@
   <w:body>
     <w:p>
       <w:pPr>
-        <w:ind w:left="720" w:hanging="360"/>
-        <w:rPr>
-          <w:rFonts w:ascii="Arial" w:eastAsia="Times New Roman" w:hAnsi="Arial" w:cs="Arial"/>
-          <w:sz w:val="22"/>
-          <w:szCs w:val="22"/>
-          <w:lang w:val="en-CA"/>
-        </w:rPr>
-      </w:pPr>
-      <w:r>
-        <w:rPr>
-          <w:rFonts w:ascii="Arial" w:eastAsia="Times New Roman" w:hAnsi="Arial" w:cs="Arial"/>
-          <w:color w:val="000000"/>
-          <w:sz w:val="22"/>
-          <w:szCs w:val="22"/>
-          <w:lang w:val="en-CA"/>
-        </w:rPr>
-        <w:t> </w:t>
+        <w:pStyle w:val="Heading1"/>
+        <w:rPr>
+          <w:lang w:val="en-CA"/>
+        </w:rPr>
+      </w:pPr>
+      <w:proofErr w:type="spellStart"/>
+      <w:r>
+        <w:rPr>
+          <w:lang w:val="en-CA"/>
+        </w:rPr>
+        <w:t>UseCase</w:t>
+      </w:r>
+      <w:proofErr w:type="spellEnd"/>
+      <w:r>
+        <w:rPr>
+          <w:lang w:val="en-CA"/>
+        </w:rPr>
+        <w:t xml:space="preserve"> Scenarios:</w:t>
       </w:r>
     </w:p>
     <w:p>
@@ -385,6 +386,28 @@
           <w:lang w:val="en-CA"/>
         </w:rPr>
         <w:t> </w:t>
+      </w:r>
+      <w:r>
+        <w:rPr>
+          <w:rFonts w:ascii="Arial" w:eastAsia="Times New Roman" w:hAnsi="Arial" w:cs="Arial"/>
+          <w:color w:val="000000"/>
+          <w:sz w:val="22"/>
+          <w:szCs w:val="22"/>
+          <w:u w:val="single"/>
+          <w:lang w:val="en-CA"/>
+        </w:rPr>
+        <w:t>Candidate</w:t>
+      </w:r>
+      <w:r>
+        <w:rPr>
+          <w:rFonts w:ascii="Arial" w:eastAsia="Times New Roman" w:hAnsi="Arial" w:cs="Arial"/>
+          <w:color w:val="000000"/>
+          <w:sz w:val="22"/>
+          <w:szCs w:val="22"/>
+          <w:u w:val="single"/>
+          <w:lang w:val="en-CA"/>
+        </w:rPr>
+        <w:t xml:space="preserve"> </w:t>
       </w:r>
       <w:r>
         <w:rPr>
@@ -532,6 +555,7 @@
         </w:rPr>
       </w:pPr>
       <w:proofErr w:type="spellStart"/>
+      <w:proofErr w:type="gramStart"/>
       <w:r>
         <w:rPr>
           <w:rFonts w:ascii="Arial" w:eastAsia="Times New Roman" w:hAnsi="Arial" w:cs="Arial"/>
@@ -551,7 +575,18 @@
           <w:szCs w:val="22"/>
           <w:lang w:val="en-CA"/>
         </w:rPr>
-        <w:t>()</w:t>
+        <w:t>(</w:t>
+      </w:r>
+      <w:proofErr w:type="gramEnd"/>
+      <w:r>
+        <w:rPr>
+          <w:rFonts w:ascii="Arial" w:eastAsia="Times New Roman" w:hAnsi="Arial" w:cs="Arial"/>
+          <w:color w:val="000000"/>
+          <w:sz w:val="22"/>
+          <w:szCs w:val="22"/>
+          <w:lang w:val="en-CA"/>
+        </w:rPr>
+        <w:t>)</w:t>
       </w:r>
     </w:p>
     <w:p>
@@ -714,6 +749,28 @@
           <w:lang w:val="en-CA"/>
         </w:rPr>
       </w:pPr>
+      <w:r>
+        <w:rPr>
+          <w:rFonts w:ascii="Arial" w:eastAsia="Times New Roman" w:hAnsi="Arial" w:cs="Arial"/>
+          <w:color w:val="000000"/>
+          <w:sz w:val="22"/>
+          <w:szCs w:val="22"/>
+          <w:u w:val="single"/>
+          <w:lang w:val="en-CA"/>
+        </w:rPr>
+        <w:t>Candidate</w:t>
+      </w:r>
+      <w:r>
+        <w:rPr>
+          <w:rFonts w:ascii="Arial" w:eastAsia="Times New Roman" w:hAnsi="Arial" w:cs="Arial"/>
+          <w:color w:val="000000"/>
+          <w:sz w:val="22"/>
+          <w:szCs w:val="22"/>
+          <w:u w:val="single"/>
+          <w:lang w:val="en-CA"/>
+        </w:rPr>
+        <w:t xml:space="preserve"> </w:t>
+      </w:r>
       <w:r>
         <w:rPr>
           <w:rFonts w:ascii="Arial" w:eastAsia="Times New Roman" w:hAnsi="Arial" w:cs="Arial"/>
@@ -849,6 +906,7 @@
         </w:rPr>
       </w:pPr>
       <w:proofErr w:type="spellStart"/>
+      <w:proofErr w:type="gramStart"/>
       <w:r>
         <w:rPr>
           <w:rFonts w:ascii="Arial" w:eastAsia="Times New Roman" w:hAnsi="Arial" w:cs="Arial"/>
@@ -868,7 +926,18 @@
           <w:szCs w:val="22"/>
           <w:lang w:val="en-CA"/>
         </w:rPr>
-        <w:t>()</w:t>
+        <w:t>(</w:t>
+      </w:r>
+      <w:proofErr w:type="gramEnd"/>
+      <w:r>
+        <w:rPr>
+          <w:rFonts w:ascii="Arial" w:eastAsia="Times New Roman" w:hAnsi="Arial" w:cs="Arial"/>
+          <w:color w:val="000000"/>
+          <w:sz w:val="22"/>
+          <w:szCs w:val="22"/>
+          <w:lang w:val="en-CA"/>
+        </w:rPr>
+        <w:t>)</w:t>
       </w:r>
     </w:p>
     <w:p>
@@ -888,6 +957,7 @@
         </w:rPr>
       </w:pPr>
       <w:proofErr w:type="spellStart"/>
+      <w:proofErr w:type="gramStart"/>
       <w:r>
         <w:rPr>
           <w:rFonts w:ascii="Arial" w:eastAsia="Times New Roman" w:hAnsi="Arial" w:cs="Arial"/>
@@ -907,7 +977,18 @@
           <w:szCs w:val="22"/>
           <w:lang w:val="en-CA"/>
         </w:rPr>
-        <w:t>()</w:t>
+        <w:t>(</w:t>
+      </w:r>
+      <w:proofErr w:type="gramEnd"/>
+      <w:r>
+        <w:rPr>
+          <w:rFonts w:ascii="Arial" w:eastAsia="Times New Roman" w:hAnsi="Arial" w:cs="Arial"/>
+          <w:color w:val="000000"/>
+          <w:sz w:val="22"/>
+          <w:szCs w:val="22"/>
+          <w:lang w:val="en-CA"/>
+        </w:rPr>
+        <w:t>)</w:t>
       </w:r>
     </w:p>
     <w:p>
@@ -1044,7 +1125,29 @@
           <w:szCs w:val="22"/>
           <w:lang w:val="en-CA"/>
         </w:rPr>
-        <w:t xml:space="preserve"> that they wants to watch.</w:t>
+        <w:t xml:space="preserve"> that they </w:t>
+      </w:r>
+      <w:proofErr w:type="gramStart"/>
+      <w:r>
+        <w:rPr>
+          <w:rFonts w:ascii="Arial" w:eastAsia="Times New Roman" w:hAnsi="Arial" w:cs="Arial"/>
+          <w:color w:val="000000"/>
+          <w:sz w:val="22"/>
+          <w:szCs w:val="22"/>
+          <w:lang w:val="en-CA"/>
+        </w:rPr>
+        <w:t>wants</w:t>
+      </w:r>
+      <w:proofErr w:type="gramEnd"/>
+      <w:r>
+        <w:rPr>
+          <w:rFonts w:ascii="Arial" w:eastAsia="Times New Roman" w:hAnsi="Arial" w:cs="Arial"/>
+          <w:color w:val="000000"/>
+          <w:sz w:val="22"/>
+          <w:szCs w:val="22"/>
+          <w:lang w:val="en-CA"/>
+        </w:rPr>
+        <w:t xml:space="preserve"> to watch.</w:t>
       </w:r>
     </w:p>
     <w:p>
@@ -1070,6 +1173,28 @@
           <w:lang w:val="en-CA"/>
         </w:rPr>
       </w:pPr>
+      <w:r>
+        <w:rPr>
+          <w:rFonts w:ascii="Arial" w:eastAsia="Times New Roman" w:hAnsi="Arial" w:cs="Arial"/>
+          <w:color w:val="000000"/>
+          <w:sz w:val="22"/>
+          <w:szCs w:val="22"/>
+          <w:u w:val="single"/>
+          <w:lang w:val="en-CA"/>
+        </w:rPr>
+        <w:t>Candidate</w:t>
+      </w:r>
+      <w:r>
+        <w:rPr>
+          <w:rFonts w:ascii="Arial" w:eastAsia="Times New Roman" w:hAnsi="Arial" w:cs="Arial"/>
+          <w:color w:val="000000"/>
+          <w:sz w:val="22"/>
+          <w:szCs w:val="22"/>
+          <w:u w:val="single"/>
+          <w:lang w:val="en-CA"/>
+        </w:rPr>
+        <w:t xml:space="preserve"> </w:t>
+      </w:r>
       <w:r>
         <w:rPr>
           <w:rFonts w:ascii="Arial" w:eastAsia="Times New Roman" w:hAnsi="Arial" w:cs="Arial"/>
@@ -1205,6 +1330,7 @@
         </w:rPr>
       </w:pPr>
       <w:proofErr w:type="spellStart"/>
+      <w:proofErr w:type="gramStart"/>
       <w:r>
         <w:rPr>
           <w:rFonts w:ascii="Arial" w:eastAsia="Times New Roman" w:hAnsi="Arial" w:cs="Arial"/>
@@ -1224,7 +1350,18 @@
           <w:szCs w:val="22"/>
           <w:lang w:val="en-CA"/>
         </w:rPr>
-        <w:t>()</w:t>
+        <w:t>(</w:t>
+      </w:r>
+      <w:proofErr w:type="gramEnd"/>
+      <w:r>
+        <w:rPr>
+          <w:rFonts w:ascii="Arial" w:eastAsia="Times New Roman" w:hAnsi="Arial" w:cs="Arial"/>
+          <w:color w:val="000000"/>
+          <w:sz w:val="22"/>
+          <w:szCs w:val="22"/>
+          <w:lang w:val="en-CA"/>
+        </w:rPr>
+        <w:t>)</w:t>
       </w:r>
     </w:p>
     <w:p>
@@ -1244,6 +1381,7 @@
         </w:rPr>
       </w:pPr>
       <w:proofErr w:type="spellStart"/>
+      <w:proofErr w:type="gramStart"/>
       <w:r>
         <w:rPr>
           <w:rFonts w:ascii="Arial" w:eastAsia="Times New Roman" w:hAnsi="Arial" w:cs="Arial"/>
@@ -1263,7 +1401,18 @@
           <w:szCs w:val="22"/>
           <w:lang w:val="en-CA"/>
         </w:rPr>
-        <w:t>()</w:t>
+        <w:t>(</w:t>
+      </w:r>
+      <w:proofErr w:type="gramEnd"/>
+      <w:r>
+        <w:rPr>
+          <w:rFonts w:ascii="Arial" w:eastAsia="Times New Roman" w:hAnsi="Arial" w:cs="Arial"/>
+          <w:color w:val="000000"/>
+          <w:sz w:val="22"/>
+          <w:szCs w:val="22"/>
+          <w:lang w:val="en-CA"/>
+        </w:rPr>
+        <w:t>)</w:t>
       </w:r>
     </w:p>
     <w:p>
@@ -1386,6 +1535,28 @@
           <w:lang w:val="en-CA"/>
         </w:rPr>
       </w:pPr>
+      <w:r>
+        <w:rPr>
+          <w:rFonts w:ascii="Arial" w:eastAsia="Times New Roman" w:hAnsi="Arial" w:cs="Arial"/>
+          <w:color w:val="000000"/>
+          <w:sz w:val="22"/>
+          <w:szCs w:val="22"/>
+          <w:u w:val="single"/>
+          <w:lang w:val="en-CA"/>
+        </w:rPr>
+        <w:t>Candidate</w:t>
+      </w:r>
+      <w:r>
+        <w:rPr>
+          <w:rFonts w:ascii="Arial" w:eastAsia="Times New Roman" w:hAnsi="Arial" w:cs="Arial"/>
+          <w:color w:val="000000"/>
+          <w:sz w:val="22"/>
+          <w:szCs w:val="22"/>
+          <w:u w:val="single"/>
+          <w:lang w:val="en-CA"/>
+        </w:rPr>
+        <w:t xml:space="preserve"> </w:t>
+      </w:r>
       <w:r>
         <w:rPr>
           <w:rFonts w:ascii="Arial" w:eastAsia="Times New Roman" w:hAnsi="Arial" w:cs="Arial"/>
@@ -1509,18 +1680,19 @@
         </w:rPr>
       </w:pPr>
       <w:proofErr w:type="spellStart"/>
-      <w:r>
-        <w:rPr>
-          <w:rFonts w:ascii="Arial" w:eastAsia="Times New Roman" w:hAnsi="Arial" w:cs="Arial"/>
-          <w:color w:val="000000"/>
-          <w:sz w:val="22"/>
-          <w:szCs w:val="22"/>
-          <w:lang w:val="en-CA"/>
-        </w:rPr>
-        <w:lastRenderedPageBreak/>
+      <w:proofErr w:type="gramStart"/>
+      <w:r>
+        <w:rPr>
+          <w:rFonts w:ascii="Arial" w:eastAsia="Times New Roman" w:hAnsi="Arial" w:cs="Arial"/>
+          <w:color w:val="000000"/>
+          <w:sz w:val="22"/>
+          <w:szCs w:val="22"/>
+          <w:lang w:val="en-CA"/>
+        </w:rPr>
         <w:t>theater.toString</w:t>
       </w:r>
       <w:proofErr w:type="spellEnd"/>
+      <w:proofErr w:type="gramEnd"/>
       <w:r>
         <w:rPr>
           <w:rFonts w:ascii="Arial" w:eastAsia="Times New Roman" w:hAnsi="Arial" w:cs="Arial"/>
@@ -1549,6 +1721,7 @@
         </w:rPr>
       </w:pPr>
       <w:proofErr w:type="spellStart"/>
+      <w:proofErr w:type="gramStart"/>
       <w:r>
         <w:rPr>
           <w:rFonts w:ascii="Arial" w:eastAsia="Times New Roman" w:hAnsi="Arial" w:cs="Arial"/>
@@ -1568,7 +1741,18 @@
           <w:szCs w:val="22"/>
           <w:lang w:val="en-CA"/>
         </w:rPr>
-        <w:t>()</w:t>
+        <w:t>(</w:t>
+      </w:r>
+      <w:proofErr w:type="gramEnd"/>
+      <w:r>
+        <w:rPr>
+          <w:rFonts w:ascii="Arial" w:eastAsia="Times New Roman" w:hAnsi="Arial" w:cs="Arial"/>
+          <w:color w:val="000000"/>
+          <w:sz w:val="22"/>
+          <w:szCs w:val="22"/>
+          <w:lang w:val="en-CA"/>
+        </w:rPr>
+        <w:t>)</w:t>
       </w:r>
     </w:p>
     <w:p>
@@ -1652,6 +1836,7 @@
         </w:rPr>
         <w:t xml:space="preserve">After selecting the </w:t>
       </w:r>
+      <w:proofErr w:type="gramStart"/>
       <w:r>
         <w:rPr>
           <w:rFonts w:ascii="Arial" w:eastAsia="Times New Roman" w:hAnsi="Arial" w:cs="Arial"/>
@@ -1663,6 +1848,7 @@
         </w:rPr>
         <w:t>theater</w:t>
       </w:r>
+      <w:proofErr w:type="gramEnd"/>
       <w:r>
         <w:rPr>
           <w:rFonts w:ascii="Arial" w:eastAsia="Times New Roman" w:hAnsi="Arial" w:cs="Arial"/>
@@ -1864,6 +2050,28 @@
           <w:lang w:val="en-CA"/>
         </w:rPr>
       </w:pPr>
+      <w:r>
+        <w:rPr>
+          <w:rFonts w:ascii="Arial" w:eastAsia="Times New Roman" w:hAnsi="Arial" w:cs="Arial"/>
+          <w:color w:val="000000"/>
+          <w:sz w:val="22"/>
+          <w:szCs w:val="22"/>
+          <w:u w:val="single"/>
+          <w:lang w:val="en-CA"/>
+        </w:rPr>
+        <w:t>Candidate</w:t>
+      </w:r>
+      <w:r>
+        <w:rPr>
+          <w:rFonts w:ascii="Arial" w:eastAsia="Times New Roman" w:hAnsi="Arial" w:cs="Arial"/>
+          <w:color w:val="000000"/>
+          <w:sz w:val="22"/>
+          <w:szCs w:val="22"/>
+          <w:u w:val="single"/>
+          <w:lang w:val="en-CA"/>
+        </w:rPr>
+        <w:t xml:space="preserve"> </w:t>
+      </w:r>
       <w:r>
         <w:rPr>
           <w:rFonts w:ascii="Arial" w:eastAsia="Times New Roman" w:hAnsi="Arial" w:cs="Arial"/>
@@ -2009,6 +2217,7 @@
         </w:rPr>
       </w:pPr>
       <w:proofErr w:type="spellStart"/>
+      <w:proofErr w:type="gramStart"/>
       <w:r>
         <w:rPr>
           <w:rFonts w:ascii="Arial" w:eastAsia="Times New Roman" w:hAnsi="Arial" w:cs="Arial"/>
@@ -2028,7 +2237,18 @@
           <w:szCs w:val="22"/>
           <w:lang w:val="en-CA"/>
         </w:rPr>
-        <w:t>()</w:t>
+        <w:t>(</w:t>
+      </w:r>
+      <w:proofErr w:type="gramEnd"/>
+      <w:r>
+        <w:rPr>
+          <w:rFonts w:ascii="Arial" w:eastAsia="Times New Roman" w:hAnsi="Arial" w:cs="Arial"/>
+          <w:color w:val="000000"/>
+          <w:sz w:val="22"/>
+          <w:szCs w:val="22"/>
+          <w:lang w:val="en-CA"/>
+        </w:rPr>
+        <w:t>)</w:t>
       </w:r>
     </w:p>
     <w:p>
@@ -2048,6 +2268,7 @@
         </w:rPr>
       </w:pPr>
       <w:proofErr w:type="spellStart"/>
+      <w:proofErr w:type="gramStart"/>
       <w:r>
         <w:rPr>
           <w:rFonts w:ascii="Arial" w:eastAsia="Times New Roman" w:hAnsi="Arial" w:cs="Arial"/>
@@ -2067,7 +2288,18 @@
           <w:szCs w:val="22"/>
           <w:lang w:val="en-CA"/>
         </w:rPr>
-        <w:t>()</w:t>
+        <w:t>(</w:t>
+      </w:r>
+      <w:proofErr w:type="gramEnd"/>
+      <w:r>
+        <w:rPr>
+          <w:rFonts w:ascii="Arial" w:eastAsia="Times New Roman" w:hAnsi="Arial" w:cs="Arial"/>
+          <w:color w:val="000000"/>
+          <w:sz w:val="22"/>
+          <w:szCs w:val="22"/>
+          <w:lang w:val="en-CA"/>
+        </w:rPr>
+        <w:t>)</w:t>
       </w:r>
     </w:p>
     <w:p>
@@ -2354,6 +2586,28 @@
           <w:lang w:val="en-CA"/>
         </w:rPr>
       </w:pPr>
+      <w:r>
+        <w:rPr>
+          <w:rFonts w:ascii="Arial" w:eastAsia="Times New Roman" w:hAnsi="Arial" w:cs="Arial"/>
+          <w:color w:val="000000"/>
+          <w:sz w:val="22"/>
+          <w:szCs w:val="22"/>
+          <w:u w:val="single"/>
+          <w:lang w:val="en-CA"/>
+        </w:rPr>
+        <w:t>Candidate</w:t>
+      </w:r>
+      <w:r>
+        <w:rPr>
+          <w:rFonts w:ascii="Arial" w:eastAsia="Times New Roman" w:hAnsi="Arial" w:cs="Arial"/>
+          <w:color w:val="000000"/>
+          <w:sz w:val="22"/>
+          <w:szCs w:val="22"/>
+          <w:u w:val="single"/>
+          <w:lang w:val="en-CA"/>
+        </w:rPr>
+        <w:t xml:space="preserve"> </w:t>
+      </w:r>
       <w:r>
         <w:rPr>
           <w:rFonts w:ascii="Arial" w:eastAsia="Times New Roman" w:hAnsi="Arial" w:cs="Arial"/>
@@ -2774,8 +3028,21 @@
           <w:u w:val="single"/>
           <w:lang w:val="en-CA"/>
         </w:rPr>
-        <w:t>a registered user</w:t>
-      </w:r>
+        <w:t xml:space="preserve">a registered </w:t>
+      </w:r>
+      <w:proofErr w:type="gramStart"/>
+      <w:r>
+        <w:rPr>
+          <w:rFonts w:ascii="Arial" w:eastAsia="Times New Roman" w:hAnsi="Arial" w:cs="Arial"/>
+          <w:color w:val="000000"/>
+          <w:sz w:val="22"/>
+          <w:szCs w:val="22"/>
+          <w:u w:val="single"/>
+          <w:lang w:val="en-CA"/>
+        </w:rPr>
+        <w:t>user</w:t>
+      </w:r>
+      <w:proofErr w:type="gramEnd"/>
       <w:r>
         <w:rPr>
           <w:rFonts w:ascii="Arial" w:eastAsia="Times New Roman" w:hAnsi="Arial" w:cs="Arial"/>
@@ -2945,6 +3212,28 @@
           <w:u w:val="single"/>
           <w:lang w:val="en-CA"/>
         </w:rPr>
+        <w:t>Candidate</w:t>
+      </w:r>
+      <w:r>
+        <w:rPr>
+          <w:rFonts w:ascii="Arial" w:eastAsia="Times New Roman" w:hAnsi="Arial" w:cs="Arial"/>
+          <w:color w:val="000000"/>
+          <w:sz w:val="22"/>
+          <w:szCs w:val="22"/>
+          <w:u w:val="single"/>
+          <w:lang w:val="en-CA"/>
+        </w:rPr>
+        <w:t xml:space="preserve"> </w:t>
+      </w:r>
+      <w:r>
+        <w:rPr>
+          <w:rFonts w:ascii="Arial" w:eastAsia="Times New Roman" w:hAnsi="Arial" w:cs="Arial"/>
+          <w:color w:val="000000"/>
+          <w:sz w:val="22"/>
+          <w:szCs w:val="22"/>
+          <w:u w:val="single"/>
+          <w:lang w:val="en-CA"/>
+        </w:rPr>
         <w:t>Objects:</w:t>
       </w:r>
     </w:p>
@@ -3032,6 +3321,7 @@
           <w:szCs w:val="22"/>
           <w:lang w:val="en-CA"/>
         </w:rPr>
+        <w:lastRenderedPageBreak/>
         <w:t>-</w:t>
       </w:r>
       <w:proofErr w:type="spellStart"/>
@@ -3096,7 +3386,6 @@
           <w:szCs w:val="22"/>
           <w:lang w:val="en-CA"/>
         </w:rPr>
-        <w:lastRenderedPageBreak/>
         <w:t>-payment</w:t>
       </w:r>
     </w:p>
@@ -3301,6 +3590,7 @@
         </w:rPr>
       </w:pPr>
       <w:proofErr w:type="spellStart"/>
+      <w:proofErr w:type="gramStart"/>
       <w:r>
         <w:rPr>
           <w:rFonts w:ascii="Arial" w:eastAsia="Times New Roman" w:hAnsi="Arial" w:cs="Arial"/>
@@ -3320,7 +3610,18 @@
           <w:szCs w:val="22"/>
           <w:lang w:val="en-CA"/>
         </w:rPr>
-        <w:t>()</w:t>
+        <w:t>(</w:t>
+      </w:r>
+      <w:proofErr w:type="gramEnd"/>
+      <w:r>
+        <w:rPr>
+          <w:rFonts w:ascii="Arial" w:eastAsia="Times New Roman" w:hAnsi="Arial" w:cs="Arial"/>
+          <w:color w:val="000000"/>
+          <w:sz w:val="22"/>
+          <w:szCs w:val="22"/>
+          <w:lang w:val="en-CA"/>
+        </w:rPr>
+        <w:t>)</w:t>
       </w:r>
     </w:p>
     <w:p>
@@ -3340,6 +3641,7 @@
         </w:rPr>
       </w:pPr>
       <w:proofErr w:type="spellStart"/>
+      <w:proofErr w:type="gramStart"/>
       <w:r>
         <w:rPr>
           <w:rFonts w:ascii="Arial" w:eastAsia="Times New Roman" w:hAnsi="Arial" w:cs="Arial"/>
@@ -3359,7 +3661,18 @@
           <w:szCs w:val="22"/>
           <w:lang w:val="en-CA"/>
         </w:rPr>
-        <w:t>()</w:t>
+        <w:t>(</w:t>
+      </w:r>
+      <w:proofErr w:type="gramEnd"/>
+      <w:r>
+        <w:rPr>
+          <w:rFonts w:ascii="Arial" w:eastAsia="Times New Roman" w:hAnsi="Arial" w:cs="Arial"/>
+          <w:color w:val="000000"/>
+          <w:sz w:val="22"/>
+          <w:szCs w:val="22"/>
+          <w:lang w:val="en-CA"/>
+        </w:rPr>
+        <w:t>)</w:t>
       </w:r>
     </w:p>
     <w:p>
@@ -3379,6 +3692,7 @@
         </w:rPr>
       </w:pPr>
       <w:proofErr w:type="spellStart"/>
+      <w:proofErr w:type="gramStart"/>
       <w:r>
         <w:rPr>
           <w:rFonts w:ascii="Arial" w:eastAsia="Times New Roman" w:hAnsi="Arial" w:cs="Arial"/>
@@ -3398,7 +3712,18 @@
           <w:szCs w:val="22"/>
           <w:lang w:val="en-CA"/>
         </w:rPr>
-        <w:t>()</w:t>
+        <w:t>(</w:t>
+      </w:r>
+      <w:proofErr w:type="gramEnd"/>
+      <w:r>
+        <w:rPr>
+          <w:rFonts w:ascii="Arial" w:eastAsia="Times New Roman" w:hAnsi="Arial" w:cs="Arial"/>
+          <w:color w:val="000000"/>
+          <w:sz w:val="22"/>
+          <w:szCs w:val="22"/>
+          <w:lang w:val="en-CA"/>
+        </w:rPr>
+        <w:t>)</w:t>
       </w:r>
     </w:p>
     <w:p>
@@ -3418,6 +3743,7 @@
         </w:rPr>
       </w:pPr>
       <w:proofErr w:type="spellStart"/>
+      <w:proofErr w:type="gramStart"/>
       <w:r>
         <w:rPr>
           <w:rFonts w:ascii="Arial" w:eastAsia="Times New Roman" w:hAnsi="Arial" w:cs="Arial"/>
@@ -3437,7 +3763,18 @@
           <w:szCs w:val="22"/>
           <w:lang w:val="en-CA"/>
         </w:rPr>
-        <w:t>()</w:t>
+        <w:t>(</w:t>
+      </w:r>
+      <w:proofErr w:type="gramEnd"/>
+      <w:r>
+        <w:rPr>
+          <w:rFonts w:ascii="Arial" w:eastAsia="Times New Roman" w:hAnsi="Arial" w:cs="Arial"/>
+          <w:color w:val="000000"/>
+          <w:sz w:val="22"/>
+          <w:szCs w:val="22"/>
+          <w:lang w:val="en-CA"/>
+        </w:rPr>
+        <w:t>)</w:t>
       </w:r>
     </w:p>
     <w:p>
@@ -3457,6 +3794,7 @@
         </w:rPr>
       </w:pPr>
       <w:proofErr w:type="spellStart"/>
+      <w:proofErr w:type="gramStart"/>
       <w:r>
         <w:rPr>
           <w:rFonts w:ascii="Arial" w:eastAsia="Times New Roman" w:hAnsi="Arial" w:cs="Arial"/>
@@ -3476,7 +3814,18 @@
           <w:szCs w:val="22"/>
           <w:lang w:val="en-CA"/>
         </w:rPr>
-        <w:t>()</w:t>
+        <w:t>(</w:t>
+      </w:r>
+      <w:proofErr w:type="gramEnd"/>
+      <w:r>
+        <w:rPr>
+          <w:rFonts w:ascii="Arial" w:eastAsia="Times New Roman" w:hAnsi="Arial" w:cs="Arial"/>
+          <w:color w:val="000000"/>
+          <w:sz w:val="22"/>
+          <w:szCs w:val="22"/>
+          <w:lang w:val="en-CA"/>
+        </w:rPr>
+        <w:t>)</w:t>
       </w:r>
     </w:p>
     <w:p>
@@ -3496,6 +3845,7 @@
         </w:rPr>
       </w:pPr>
       <w:proofErr w:type="spellStart"/>
+      <w:proofErr w:type="gramStart"/>
       <w:r>
         <w:rPr>
           <w:rFonts w:ascii="Arial" w:eastAsia="Times New Roman" w:hAnsi="Arial" w:cs="Arial"/>
@@ -3515,7 +3865,18 @@
           <w:szCs w:val="22"/>
           <w:lang w:val="en-CA"/>
         </w:rPr>
-        <w:t>()</w:t>
+        <w:t>(</w:t>
+      </w:r>
+      <w:proofErr w:type="gramEnd"/>
+      <w:r>
+        <w:rPr>
+          <w:rFonts w:ascii="Arial" w:eastAsia="Times New Roman" w:hAnsi="Arial" w:cs="Arial"/>
+          <w:color w:val="000000"/>
+          <w:sz w:val="22"/>
+          <w:szCs w:val="22"/>
+          <w:lang w:val="en-CA"/>
+        </w:rPr>
+        <w:t>)</w:t>
       </w:r>
     </w:p>
     <w:p>
@@ -3886,6 +4247,17 @@
           <w:lang w:val="en-CA"/>
         </w:rPr>
       </w:pPr>
+      <w:r>
+        <w:rPr>
+          <w:rFonts w:ascii="Arial" w:eastAsia="Times New Roman" w:hAnsi="Arial" w:cs="Arial"/>
+          <w:color w:val="000000"/>
+          <w:sz w:val="22"/>
+          <w:szCs w:val="22"/>
+          <w:u w:val="single"/>
+          <w:lang w:val="en-CA"/>
+        </w:rPr>
+        <w:t xml:space="preserve">Candidate </w:t>
+      </w:r>
       <w:r>
         <w:rPr>
           <w:rFonts w:ascii="Arial" w:eastAsia="Times New Roman" w:hAnsi="Arial" w:cs="Arial"/>
@@ -4120,15 +4492,27 @@
           <w:lang w:val="en-CA"/>
         </w:rPr>
       </w:pPr>
-      <w:r>
-        <w:rPr>
-          <w:rFonts w:ascii="Arial" w:eastAsia="Times New Roman" w:hAnsi="Arial" w:cs="Arial"/>
-          <w:color w:val="000000"/>
-          <w:sz w:val="22"/>
-          <w:szCs w:val="22"/>
-          <w:lang w:val="en-CA"/>
-        </w:rPr>
-        <w:t>refund()</w:t>
+      <w:proofErr w:type="gramStart"/>
+      <w:r>
+        <w:rPr>
+          <w:rFonts w:ascii="Arial" w:eastAsia="Times New Roman" w:hAnsi="Arial" w:cs="Arial"/>
+          <w:color w:val="000000"/>
+          <w:sz w:val="22"/>
+          <w:szCs w:val="22"/>
+          <w:lang w:val="en-CA"/>
+        </w:rPr>
+        <w:t>refund(</w:t>
+      </w:r>
+      <w:proofErr w:type="gramEnd"/>
+      <w:r>
+        <w:rPr>
+          <w:rFonts w:ascii="Arial" w:eastAsia="Times New Roman" w:hAnsi="Arial" w:cs="Arial"/>
+          <w:color w:val="000000"/>
+          <w:sz w:val="22"/>
+          <w:szCs w:val="22"/>
+          <w:lang w:val="en-CA"/>
+        </w:rPr>
+        <w:t>)</w:t>
       </w:r>
     </w:p>
     <w:p>
@@ -4148,6 +4532,7 @@
         </w:rPr>
       </w:pPr>
       <w:proofErr w:type="spellStart"/>
+      <w:proofErr w:type="gramStart"/>
       <w:r>
         <w:rPr>
           <w:rFonts w:ascii="Arial" w:eastAsia="Times New Roman" w:hAnsi="Arial" w:cs="Arial"/>
@@ -4167,7 +4552,18 @@
           <w:szCs w:val="22"/>
           <w:lang w:val="en-CA"/>
         </w:rPr>
-        <w:t>()</w:t>
+        <w:t>(</w:t>
+      </w:r>
+      <w:proofErr w:type="gramEnd"/>
+      <w:r>
+        <w:rPr>
+          <w:rFonts w:ascii="Arial" w:eastAsia="Times New Roman" w:hAnsi="Arial" w:cs="Arial"/>
+          <w:color w:val="000000"/>
+          <w:sz w:val="22"/>
+          <w:szCs w:val="22"/>
+          <w:lang w:val="en-CA"/>
+        </w:rPr>
+        <w:t>)</w:t>
       </w:r>
     </w:p>
     <w:p>
@@ -4308,6 +4704,28 @@
           <w:lang w:val="en-CA"/>
         </w:rPr>
       </w:pPr>
+      <w:r>
+        <w:rPr>
+          <w:rFonts w:ascii="Arial" w:eastAsia="Times New Roman" w:hAnsi="Arial" w:cs="Arial"/>
+          <w:color w:val="000000"/>
+          <w:sz w:val="22"/>
+          <w:szCs w:val="22"/>
+          <w:u w:val="single"/>
+          <w:lang w:val="en-CA"/>
+        </w:rPr>
+        <w:t>Candidate</w:t>
+      </w:r>
+      <w:r>
+        <w:rPr>
+          <w:rFonts w:ascii="Arial" w:eastAsia="Times New Roman" w:hAnsi="Arial" w:cs="Arial"/>
+          <w:color w:val="000000"/>
+          <w:sz w:val="22"/>
+          <w:szCs w:val="22"/>
+          <w:u w:val="single"/>
+          <w:lang w:val="en-CA"/>
+        </w:rPr>
+        <w:t xml:space="preserve"> </w:t>
+      </w:r>
       <w:r>
         <w:rPr>
           <w:rFonts w:ascii="Arial" w:eastAsia="Times New Roman" w:hAnsi="Arial" w:cs="Arial"/>
@@ -4391,6 +4809,7 @@
         </w:rPr>
       </w:pPr>
       <w:proofErr w:type="spellStart"/>
+      <w:proofErr w:type="gramStart"/>
       <w:r>
         <w:rPr>
           <w:rFonts w:ascii="Arial" w:eastAsia="Times New Roman" w:hAnsi="Arial" w:cs="Arial"/>
@@ -4410,7 +4829,18 @@
           <w:szCs w:val="22"/>
           <w:lang w:val="en-CA"/>
         </w:rPr>
-        <w:t xml:space="preserve">() </w:t>
+        <w:t>(</w:t>
+      </w:r>
+      <w:proofErr w:type="gramEnd"/>
+      <w:r>
+        <w:rPr>
+          <w:rFonts w:ascii="Arial" w:eastAsia="Times New Roman" w:hAnsi="Arial" w:cs="Arial"/>
+          <w:color w:val="000000"/>
+          <w:sz w:val="22"/>
+          <w:szCs w:val="22"/>
+          <w:lang w:val="en-CA"/>
+        </w:rPr>
+        <w:t xml:space="preserve">) </w:t>
       </w:r>
     </w:p>
     <w:p>
@@ -4456,14 +4886,815 @@
     </w:p>
     <w:p>
       <w:pPr>
-        <w:rPr>
-          <w:rFonts w:ascii="Arial" w:eastAsia="Times New Roman" w:hAnsi="Arial" w:cs="Arial"/>
-          <w:sz w:val="22"/>
-          <w:szCs w:val="22"/>
-          <w:lang w:val="en-CA"/>
-        </w:rPr>
-      </w:pPr>
-    </w:p>
+        <w:pStyle w:val="Heading1"/>
+      </w:pPr>
+      <w:r>
+        <w:lastRenderedPageBreak/>
+        <w:t>List of candidate objects</w:t>
+      </w:r>
+    </w:p>
+    <w:p>
+      <w:pPr>
+        <w:rPr>
+          <w:rFonts w:ascii="Arial" w:hAnsi="Arial" w:cs="Arial"/>
+          <w:sz w:val="22"/>
+          <w:szCs w:val="22"/>
+        </w:rPr>
+      </w:pPr>
+    </w:p>
+    <w:tbl>
+      <w:tblPr>
+        <w:tblStyle w:val="TableGrid"/>
+        <w:tblW w:w="0" w:type="auto"/>
+        <w:tblLook w:val="04A0" w:firstRow="1" w:lastRow="0" w:firstColumn="1" w:lastColumn="0" w:noHBand="0" w:noVBand="1"/>
+      </w:tblPr>
+      <w:tblGrid>
+        <w:gridCol w:w="4675"/>
+        <w:gridCol w:w="4675"/>
+      </w:tblGrid>
+      <w:tr>
+        <w:trPr>
+          <w:trHeight w:val="447"/>
+        </w:trPr>
+        <w:tc>
+          <w:tcPr>
+            <w:tcW w:w="4675" w:type="dxa"/>
+          </w:tcPr>
+          <w:p>
+            <w:pPr>
+              <w:rPr>
+                <w:rFonts w:ascii="Arial" w:hAnsi="Arial" w:cs="Arial"/>
+                <w:b/>
+                <w:bCs/>
+              </w:rPr>
+            </w:pPr>
+            <w:r>
+              <w:rPr>
+                <w:rFonts w:ascii="Arial" w:hAnsi="Arial" w:cs="Arial"/>
+                <w:b/>
+                <w:bCs/>
+              </w:rPr>
+              <w:t>Candidate objects from scenarios</w:t>
+            </w:r>
+          </w:p>
+        </w:tc>
+        <w:tc>
+          <w:tcPr>
+            <w:tcW w:w="4675" w:type="dxa"/>
+          </w:tcPr>
+          <w:p>
+            <w:pPr>
+              <w:rPr>
+                <w:rFonts w:ascii="Arial" w:hAnsi="Arial" w:cs="Arial"/>
+                <w:b/>
+                <w:bCs/>
+              </w:rPr>
+            </w:pPr>
+            <w:r>
+              <w:rPr>
+                <w:rFonts w:ascii="Arial" w:hAnsi="Arial" w:cs="Arial"/>
+                <w:b/>
+                <w:bCs/>
+              </w:rPr>
+              <w:t>Classes implemented</w:t>
+            </w:r>
+          </w:p>
+        </w:tc>
+      </w:tr>
+      <w:tr>
+        <w:tc>
+          <w:tcPr>
+            <w:tcW w:w="4675" w:type="dxa"/>
+          </w:tcPr>
+          <w:p>
+            <w:pPr>
+              <w:rPr>
+                <w:rFonts w:ascii="Arial" w:hAnsi="Arial" w:cs="Arial"/>
+                <w:sz w:val="22"/>
+                <w:szCs w:val="22"/>
+              </w:rPr>
+            </w:pPr>
+            <w:proofErr w:type="spellStart"/>
+            <w:r>
+              <w:rPr>
+                <w:rFonts w:ascii="Arial" w:hAnsi="Arial" w:cs="Arial"/>
+                <w:sz w:val="22"/>
+                <w:szCs w:val="22"/>
+              </w:rPr>
+              <w:t>applicaition</w:t>
+            </w:r>
+            <w:proofErr w:type="spellEnd"/>
+          </w:p>
+        </w:tc>
+        <w:tc>
+          <w:tcPr>
+            <w:tcW w:w="4675" w:type="dxa"/>
+          </w:tcPr>
+          <w:p>
+            <w:pPr>
+              <w:rPr>
+                <w:rFonts w:ascii="Arial" w:hAnsi="Arial" w:cs="Arial"/>
+                <w:sz w:val="22"/>
+                <w:szCs w:val="22"/>
+              </w:rPr>
+            </w:pPr>
+            <w:proofErr w:type="spellStart"/>
+            <w:r>
+              <w:rPr>
+                <w:rFonts w:ascii="Arial" w:hAnsi="Arial" w:cs="Arial"/>
+                <w:sz w:val="22"/>
+                <w:szCs w:val="22"/>
+              </w:rPr>
+              <w:t>LoginGUI</w:t>
+            </w:r>
+            <w:proofErr w:type="spellEnd"/>
+          </w:p>
+          <w:p>
+            <w:pPr>
+              <w:rPr>
+                <w:rFonts w:ascii="Arial" w:hAnsi="Arial" w:cs="Arial"/>
+                <w:sz w:val="22"/>
+                <w:szCs w:val="22"/>
+              </w:rPr>
+            </w:pPr>
+            <w:proofErr w:type="spellStart"/>
+            <w:r>
+              <w:rPr>
+                <w:rFonts w:ascii="Arial" w:hAnsi="Arial" w:cs="Arial"/>
+                <w:sz w:val="22"/>
+                <w:szCs w:val="22"/>
+              </w:rPr>
+              <w:t>OrdinaryUserGUI</w:t>
+            </w:r>
+            <w:proofErr w:type="spellEnd"/>
+          </w:p>
+          <w:p>
+            <w:pPr>
+              <w:rPr>
+                <w:rFonts w:ascii="Arial" w:hAnsi="Arial" w:cs="Arial"/>
+                <w:sz w:val="22"/>
+                <w:szCs w:val="22"/>
+              </w:rPr>
+            </w:pPr>
+            <w:proofErr w:type="spellStart"/>
+            <w:r>
+              <w:rPr>
+                <w:rFonts w:ascii="Arial" w:hAnsi="Arial" w:cs="Arial"/>
+                <w:sz w:val="22"/>
+                <w:szCs w:val="22"/>
+              </w:rPr>
+              <w:t>RegisteredUserGUI</w:t>
+            </w:r>
+            <w:proofErr w:type="spellEnd"/>
+          </w:p>
+          <w:p>
+            <w:pPr>
+              <w:rPr>
+                <w:rFonts w:ascii="Arial" w:hAnsi="Arial" w:cs="Arial"/>
+                <w:sz w:val="22"/>
+                <w:szCs w:val="22"/>
+              </w:rPr>
+            </w:pPr>
+            <w:proofErr w:type="spellStart"/>
+            <w:r>
+              <w:rPr>
+                <w:rFonts w:ascii="Arial" w:hAnsi="Arial" w:cs="Arial"/>
+                <w:sz w:val="22"/>
+                <w:szCs w:val="22"/>
+              </w:rPr>
+              <w:t>LogisticGUI</w:t>
+            </w:r>
+            <w:proofErr w:type="spellEnd"/>
+          </w:p>
+          <w:p>
+            <w:pPr>
+              <w:rPr>
+                <w:rFonts w:ascii="Arial" w:hAnsi="Arial" w:cs="Arial"/>
+                <w:sz w:val="22"/>
+                <w:szCs w:val="22"/>
+              </w:rPr>
+            </w:pPr>
+            <w:proofErr w:type="spellStart"/>
+            <w:r>
+              <w:rPr>
+                <w:rFonts w:ascii="Arial" w:hAnsi="Arial" w:cs="Arial"/>
+                <w:sz w:val="22"/>
+                <w:szCs w:val="22"/>
+              </w:rPr>
+              <w:t>SeatingGUI</w:t>
+            </w:r>
+            <w:proofErr w:type="spellEnd"/>
+          </w:p>
+          <w:p>
+            <w:pPr>
+              <w:rPr>
+                <w:rFonts w:ascii="Arial" w:hAnsi="Arial" w:cs="Arial"/>
+                <w:sz w:val="22"/>
+                <w:szCs w:val="22"/>
+              </w:rPr>
+            </w:pPr>
+            <w:proofErr w:type="spellStart"/>
+            <w:r>
+              <w:rPr>
+                <w:rFonts w:ascii="Arial" w:hAnsi="Arial" w:cs="Arial"/>
+                <w:sz w:val="22"/>
+                <w:szCs w:val="22"/>
+              </w:rPr>
+              <w:t>PaymentGUI</w:t>
+            </w:r>
+            <w:proofErr w:type="spellEnd"/>
+          </w:p>
+          <w:p>
+            <w:pPr>
+              <w:rPr>
+                <w:rFonts w:ascii="Arial" w:hAnsi="Arial" w:cs="Arial"/>
+                <w:sz w:val="22"/>
+                <w:szCs w:val="22"/>
+              </w:rPr>
+            </w:pPr>
+            <w:proofErr w:type="spellStart"/>
+            <w:r>
+              <w:rPr>
+                <w:rFonts w:ascii="Arial" w:hAnsi="Arial" w:cs="Arial"/>
+                <w:sz w:val="22"/>
+                <w:szCs w:val="22"/>
+              </w:rPr>
+              <w:t>RefundGUI</w:t>
+            </w:r>
+            <w:proofErr w:type="spellEnd"/>
+          </w:p>
+          <w:p>
+            <w:pPr>
+              <w:rPr>
+                <w:rFonts w:ascii="Arial" w:hAnsi="Arial" w:cs="Arial"/>
+                <w:sz w:val="22"/>
+                <w:szCs w:val="22"/>
+              </w:rPr>
+            </w:pPr>
+          </w:p>
+        </w:tc>
+      </w:tr>
+      <w:tr>
+        <w:tc>
+          <w:tcPr>
+            <w:tcW w:w="4675" w:type="dxa"/>
+          </w:tcPr>
+          <w:p>
+            <w:pPr>
+              <w:rPr>
+                <w:rFonts w:ascii="Arial" w:hAnsi="Arial" w:cs="Arial"/>
+                <w:sz w:val="22"/>
+                <w:szCs w:val="22"/>
+              </w:rPr>
+            </w:pPr>
+            <w:r>
+              <w:rPr>
+                <w:rFonts w:ascii="Arial" w:hAnsi="Arial" w:cs="Arial"/>
+                <w:sz w:val="22"/>
+                <w:szCs w:val="22"/>
+              </w:rPr>
+              <w:t>User</w:t>
+            </w:r>
+          </w:p>
+          <w:p>
+            <w:pPr>
+              <w:rPr>
+                <w:rFonts w:ascii="Arial" w:hAnsi="Arial" w:cs="Arial"/>
+                <w:sz w:val="22"/>
+                <w:szCs w:val="22"/>
+              </w:rPr>
+            </w:pPr>
+            <w:r>
+              <w:rPr>
+                <w:rFonts w:ascii="Arial" w:hAnsi="Arial" w:cs="Arial"/>
+                <w:sz w:val="22"/>
+                <w:szCs w:val="22"/>
+              </w:rPr>
+              <w:t>Registered User</w:t>
+            </w:r>
+          </w:p>
+          <w:p>
+            <w:pPr>
+              <w:rPr>
+                <w:rFonts w:ascii="Arial" w:hAnsi="Arial" w:cs="Arial"/>
+                <w:sz w:val="22"/>
+                <w:szCs w:val="22"/>
+              </w:rPr>
+            </w:pPr>
+            <w:r>
+              <w:rPr>
+                <w:rFonts w:ascii="Arial" w:hAnsi="Arial" w:cs="Arial"/>
+                <w:sz w:val="22"/>
+                <w:szCs w:val="22"/>
+              </w:rPr>
+              <w:t>Ordinary user</w:t>
+            </w:r>
+          </w:p>
+          <w:p>
+            <w:pPr>
+              <w:rPr>
+                <w:rFonts w:ascii="Arial" w:hAnsi="Arial" w:cs="Arial"/>
+                <w:sz w:val="22"/>
+                <w:szCs w:val="22"/>
+              </w:rPr>
+            </w:pPr>
+            <w:proofErr w:type="spellStart"/>
+            <w:r>
+              <w:rPr>
+                <w:rFonts w:ascii="Arial" w:hAnsi="Arial" w:cs="Arial"/>
+                <w:sz w:val="22"/>
+                <w:szCs w:val="22"/>
+              </w:rPr>
+              <w:t>userInformation</w:t>
+            </w:r>
+            <w:proofErr w:type="spellEnd"/>
+          </w:p>
+          <w:p>
+            <w:pPr>
+              <w:rPr>
+                <w:rFonts w:ascii="Arial" w:hAnsi="Arial" w:cs="Arial"/>
+                <w:sz w:val="22"/>
+                <w:szCs w:val="22"/>
+              </w:rPr>
+            </w:pPr>
+            <w:proofErr w:type="spellStart"/>
+            <w:r>
+              <w:rPr>
+                <w:rFonts w:ascii="Arial" w:hAnsi="Arial" w:cs="Arial"/>
+                <w:sz w:val="22"/>
+                <w:szCs w:val="22"/>
+              </w:rPr>
+              <w:t>cardInformation</w:t>
+            </w:r>
+            <w:proofErr w:type="spellEnd"/>
+          </w:p>
+          <w:p>
+            <w:pPr>
+              <w:rPr>
+                <w:rFonts w:ascii="Arial" w:hAnsi="Arial" w:cs="Arial"/>
+                <w:sz w:val="22"/>
+                <w:szCs w:val="22"/>
+              </w:rPr>
+            </w:pPr>
+            <w:proofErr w:type="spellStart"/>
+            <w:r>
+              <w:rPr>
+                <w:rFonts w:ascii="Arial" w:hAnsi="Arial" w:cs="Arial"/>
+                <w:sz w:val="22"/>
+                <w:szCs w:val="22"/>
+              </w:rPr>
+              <w:t>financialInstitute</w:t>
+            </w:r>
+            <w:proofErr w:type="spellEnd"/>
+          </w:p>
+        </w:tc>
+        <w:tc>
+          <w:tcPr>
+            <w:tcW w:w="4675" w:type="dxa"/>
+          </w:tcPr>
+          <w:p>
+            <w:pPr>
+              <w:rPr>
+                <w:rFonts w:ascii="Arial" w:hAnsi="Arial" w:cs="Arial"/>
+                <w:sz w:val="22"/>
+                <w:szCs w:val="22"/>
+              </w:rPr>
+            </w:pPr>
+            <w:r>
+              <w:rPr>
+                <w:rFonts w:ascii="Arial" w:hAnsi="Arial" w:cs="Arial"/>
+                <w:sz w:val="22"/>
+                <w:szCs w:val="22"/>
+              </w:rPr>
+              <w:t>User</w:t>
+            </w:r>
+          </w:p>
+          <w:p>
+            <w:pPr>
+              <w:rPr>
+                <w:rFonts w:ascii="Arial" w:hAnsi="Arial" w:cs="Arial"/>
+                <w:sz w:val="22"/>
+                <w:szCs w:val="22"/>
+              </w:rPr>
+            </w:pPr>
+            <w:proofErr w:type="spellStart"/>
+            <w:r>
+              <w:rPr>
+                <w:rFonts w:ascii="Arial" w:hAnsi="Arial" w:cs="Arial"/>
+                <w:sz w:val="22"/>
+                <w:szCs w:val="22"/>
+              </w:rPr>
+              <w:t>RegisteredUser</w:t>
+            </w:r>
+            <w:proofErr w:type="spellEnd"/>
+          </w:p>
+          <w:p>
+            <w:pPr>
+              <w:rPr>
+                <w:rFonts w:ascii="Arial" w:hAnsi="Arial" w:cs="Arial"/>
+                <w:sz w:val="22"/>
+                <w:szCs w:val="22"/>
+              </w:rPr>
+            </w:pPr>
+            <w:proofErr w:type="spellStart"/>
+            <w:r>
+              <w:rPr>
+                <w:rFonts w:ascii="Arial" w:hAnsi="Arial" w:cs="Arial"/>
+                <w:sz w:val="22"/>
+                <w:szCs w:val="22"/>
+              </w:rPr>
+              <w:t>Ordinary</w:t>
+            </w:r>
+            <w:r>
+              <w:rPr>
+                <w:rFonts w:ascii="Arial" w:hAnsi="Arial" w:cs="Arial"/>
+                <w:sz w:val="22"/>
+                <w:szCs w:val="22"/>
+              </w:rPr>
+              <w:t>U</w:t>
+            </w:r>
+            <w:r>
+              <w:rPr>
+                <w:rFonts w:ascii="Arial" w:hAnsi="Arial" w:cs="Arial"/>
+                <w:sz w:val="22"/>
+                <w:szCs w:val="22"/>
+              </w:rPr>
+              <w:t>ser</w:t>
+            </w:r>
+            <w:proofErr w:type="spellEnd"/>
+          </w:p>
+          <w:p>
+            <w:pPr>
+              <w:rPr>
+                <w:rFonts w:ascii="Arial" w:hAnsi="Arial" w:cs="Arial"/>
+                <w:sz w:val="22"/>
+                <w:szCs w:val="22"/>
+              </w:rPr>
+            </w:pPr>
+          </w:p>
+        </w:tc>
+      </w:tr>
+      <w:tr>
+        <w:tc>
+          <w:tcPr>
+            <w:tcW w:w="4675" w:type="dxa"/>
+          </w:tcPr>
+          <w:p>
+            <w:pPr>
+              <w:rPr>
+                <w:rFonts w:ascii="Arial" w:hAnsi="Arial" w:cs="Arial"/>
+                <w:sz w:val="22"/>
+                <w:szCs w:val="22"/>
+              </w:rPr>
+            </w:pPr>
+            <w:r>
+              <w:rPr>
+                <w:rFonts w:ascii="Arial" w:hAnsi="Arial" w:cs="Arial"/>
+                <w:sz w:val="22"/>
+                <w:szCs w:val="22"/>
+              </w:rPr>
+              <w:t>Movie</w:t>
+            </w:r>
+          </w:p>
+          <w:p>
+            <w:pPr>
+              <w:rPr>
+                <w:rFonts w:ascii="Arial" w:hAnsi="Arial" w:cs="Arial"/>
+                <w:sz w:val="22"/>
+                <w:szCs w:val="22"/>
+              </w:rPr>
+            </w:pPr>
+            <w:proofErr w:type="spellStart"/>
+            <w:r>
+              <w:rPr>
+                <w:rFonts w:ascii="Arial" w:hAnsi="Arial" w:cs="Arial"/>
+                <w:sz w:val="22"/>
+                <w:szCs w:val="22"/>
+              </w:rPr>
+              <w:t>MovieList</w:t>
+            </w:r>
+            <w:proofErr w:type="spellEnd"/>
+          </w:p>
+          <w:p>
+            <w:pPr>
+              <w:rPr>
+                <w:rFonts w:ascii="Arial" w:hAnsi="Arial" w:cs="Arial"/>
+                <w:sz w:val="22"/>
+                <w:szCs w:val="22"/>
+              </w:rPr>
+            </w:pPr>
+            <w:r>
+              <w:rPr>
+                <w:rFonts w:ascii="Arial" w:hAnsi="Arial" w:cs="Arial"/>
+                <w:sz w:val="22"/>
+                <w:szCs w:val="22"/>
+              </w:rPr>
+              <w:t>Theater</w:t>
+            </w:r>
+          </w:p>
+          <w:p>
+            <w:pPr>
+              <w:rPr>
+                <w:rFonts w:ascii="Arial" w:hAnsi="Arial" w:cs="Arial"/>
+                <w:sz w:val="22"/>
+                <w:szCs w:val="22"/>
+              </w:rPr>
+            </w:pPr>
+            <w:r>
+              <w:rPr>
+                <w:rFonts w:ascii="Arial" w:hAnsi="Arial" w:cs="Arial"/>
+                <w:sz w:val="22"/>
+                <w:szCs w:val="22"/>
+              </w:rPr>
+              <w:t>Showtime</w:t>
+            </w:r>
+          </w:p>
+          <w:p>
+            <w:pPr>
+              <w:rPr>
+                <w:rFonts w:ascii="Arial" w:hAnsi="Arial" w:cs="Arial"/>
+                <w:sz w:val="22"/>
+                <w:szCs w:val="22"/>
+              </w:rPr>
+            </w:pPr>
+            <w:r>
+              <w:rPr>
+                <w:rFonts w:ascii="Arial" w:hAnsi="Arial" w:cs="Arial"/>
+                <w:sz w:val="22"/>
+                <w:szCs w:val="22"/>
+              </w:rPr>
+              <w:t>Seat</w:t>
+            </w:r>
+          </w:p>
+        </w:tc>
+        <w:tc>
+          <w:tcPr>
+            <w:tcW w:w="4675" w:type="dxa"/>
+          </w:tcPr>
+          <w:p>
+            <w:pPr>
+              <w:rPr>
+                <w:rFonts w:ascii="Arial" w:hAnsi="Arial" w:cs="Arial"/>
+                <w:sz w:val="22"/>
+                <w:szCs w:val="22"/>
+              </w:rPr>
+            </w:pPr>
+            <w:proofErr w:type="spellStart"/>
+            <w:r>
+              <w:rPr>
+                <w:rFonts w:ascii="Arial" w:hAnsi="Arial" w:cs="Arial"/>
+                <w:sz w:val="22"/>
+                <w:szCs w:val="22"/>
+              </w:rPr>
+              <w:t>MovieList</w:t>
+            </w:r>
+            <w:proofErr w:type="spellEnd"/>
+          </w:p>
+          <w:p>
+            <w:pPr>
+              <w:rPr>
+                <w:rFonts w:ascii="Arial" w:hAnsi="Arial" w:cs="Arial"/>
+                <w:sz w:val="22"/>
+                <w:szCs w:val="22"/>
+              </w:rPr>
+            </w:pPr>
+            <w:r>
+              <w:rPr>
+                <w:rFonts w:ascii="Arial" w:hAnsi="Arial" w:cs="Arial"/>
+                <w:sz w:val="22"/>
+                <w:szCs w:val="22"/>
+              </w:rPr>
+              <w:t>Movie</w:t>
+            </w:r>
+          </w:p>
+          <w:p>
+            <w:pPr>
+              <w:rPr>
+                <w:rFonts w:ascii="Arial" w:hAnsi="Arial" w:cs="Arial"/>
+                <w:sz w:val="22"/>
+                <w:szCs w:val="22"/>
+              </w:rPr>
+            </w:pPr>
+            <w:r>
+              <w:rPr>
+                <w:rFonts w:ascii="Arial" w:hAnsi="Arial" w:cs="Arial"/>
+                <w:sz w:val="22"/>
+                <w:szCs w:val="22"/>
+              </w:rPr>
+              <w:t>Theater</w:t>
+            </w:r>
+          </w:p>
+          <w:p>
+            <w:pPr>
+              <w:rPr>
+                <w:rFonts w:ascii="Arial" w:hAnsi="Arial" w:cs="Arial"/>
+                <w:sz w:val="22"/>
+                <w:szCs w:val="22"/>
+              </w:rPr>
+            </w:pPr>
+            <w:r>
+              <w:rPr>
+                <w:rFonts w:ascii="Arial" w:hAnsi="Arial" w:cs="Arial"/>
+                <w:sz w:val="22"/>
+                <w:szCs w:val="22"/>
+              </w:rPr>
+              <w:t>Showtime</w:t>
+            </w:r>
+          </w:p>
+          <w:p>
+            <w:pPr>
+              <w:rPr>
+                <w:rFonts w:ascii="Arial" w:hAnsi="Arial" w:cs="Arial"/>
+                <w:sz w:val="22"/>
+                <w:szCs w:val="22"/>
+              </w:rPr>
+            </w:pPr>
+            <w:r>
+              <w:rPr>
+                <w:rFonts w:ascii="Arial" w:hAnsi="Arial" w:cs="Arial"/>
+                <w:sz w:val="22"/>
+                <w:szCs w:val="22"/>
+              </w:rPr>
+              <w:t>Room</w:t>
+            </w:r>
+          </w:p>
+          <w:p>
+            <w:pPr>
+              <w:rPr>
+                <w:rFonts w:ascii="Arial" w:hAnsi="Arial" w:cs="Arial"/>
+                <w:sz w:val="22"/>
+                <w:szCs w:val="22"/>
+              </w:rPr>
+            </w:pPr>
+            <w:r>
+              <w:rPr>
+                <w:rFonts w:ascii="Arial" w:hAnsi="Arial" w:cs="Arial"/>
+                <w:sz w:val="22"/>
+                <w:szCs w:val="22"/>
+              </w:rPr>
+              <w:t>Seat</w:t>
+            </w:r>
+          </w:p>
+          <w:p>
+            <w:pPr>
+              <w:rPr>
+                <w:rFonts w:ascii="Arial" w:hAnsi="Arial" w:cs="Arial"/>
+                <w:sz w:val="22"/>
+                <w:szCs w:val="22"/>
+              </w:rPr>
+            </w:pPr>
+          </w:p>
+        </w:tc>
+      </w:tr>
+      <w:tr>
+        <w:tc>
+          <w:tcPr>
+            <w:tcW w:w="4675" w:type="dxa"/>
+          </w:tcPr>
+          <w:p>
+            <w:pPr>
+              <w:rPr>
+                <w:rFonts w:ascii="Arial" w:hAnsi="Arial" w:cs="Arial"/>
+                <w:sz w:val="22"/>
+                <w:szCs w:val="22"/>
+              </w:rPr>
+            </w:pPr>
+            <w:r>
+              <w:rPr>
+                <w:rFonts w:ascii="Arial" w:hAnsi="Arial" w:cs="Arial"/>
+                <w:sz w:val="22"/>
+                <w:szCs w:val="22"/>
+              </w:rPr>
+              <w:t>Ticket</w:t>
+            </w:r>
+          </w:p>
+          <w:p>
+            <w:pPr>
+              <w:rPr>
+                <w:rFonts w:ascii="Arial" w:hAnsi="Arial" w:cs="Arial"/>
+                <w:sz w:val="22"/>
+                <w:szCs w:val="22"/>
+              </w:rPr>
+            </w:pPr>
+            <w:r>
+              <w:rPr>
+                <w:rFonts w:ascii="Arial" w:hAnsi="Arial" w:cs="Arial"/>
+                <w:sz w:val="22"/>
+                <w:szCs w:val="22"/>
+              </w:rPr>
+              <w:t>Coupon</w:t>
+            </w:r>
+          </w:p>
+          <w:p>
+            <w:pPr>
+              <w:rPr>
+                <w:rFonts w:ascii="Arial" w:hAnsi="Arial" w:cs="Arial"/>
+                <w:sz w:val="22"/>
+                <w:szCs w:val="22"/>
+              </w:rPr>
+            </w:pPr>
+            <w:r>
+              <w:rPr>
+                <w:rFonts w:ascii="Arial" w:hAnsi="Arial" w:cs="Arial"/>
+                <w:sz w:val="22"/>
+                <w:szCs w:val="22"/>
+              </w:rPr>
+              <w:t>Receipt</w:t>
+            </w:r>
+          </w:p>
+          <w:p>
+            <w:pPr>
+              <w:rPr>
+                <w:rFonts w:ascii="Arial" w:hAnsi="Arial" w:cs="Arial"/>
+                <w:sz w:val="22"/>
+                <w:szCs w:val="22"/>
+              </w:rPr>
+            </w:pPr>
+            <w:r>
+              <w:rPr>
+                <w:rFonts w:ascii="Arial" w:hAnsi="Arial" w:cs="Arial"/>
+                <w:sz w:val="22"/>
+                <w:szCs w:val="22"/>
+              </w:rPr>
+              <w:t>Payment</w:t>
+            </w:r>
+          </w:p>
+        </w:tc>
+        <w:tc>
+          <w:tcPr>
+            <w:tcW w:w="4675" w:type="dxa"/>
+          </w:tcPr>
+          <w:p>
+            <w:pPr>
+              <w:rPr>
+                <w:rFonts w:ascii="Arial" w:hAnsi="Arial" w:cs="Arial"/>
+                <w:sz w:val="22"/>
+                <w:szCs w:val="22"/>
+              </w:rPr>
+            </w:pPr>
+            <w:r>
+              <w:rPr>
+                <w:rFonts w:ascii="Arial" w:hAnsi="Arial" w:cs="Arial"/>
+                <w:sz w:val="22"/>
+                <w:szCs w:val="22"/>
+              </w:rPr>
+              <w:t>Ticket</w:t>
+            </w:r>
+          </w:p>
+          <w:p>
+            <w:pPr>
+              <w:rPr>
+                <w:rFonts w:ascii="Arial" w:hAnsi="Arial" w:cs="Arial"/>
+                <w:sz w:val="22"/>
+                <w:szCs w:val="22"/>
+              </w:rPr>
+            </w:pPr>
+            <w:r>
+              <w:rPr>
+                <w:rFonts w:ascii="Arial" w:hAnsi="Arial" w:cs="Arial"/>
+                <w:sz w:val="22"/>
+                <w:szCs w:val="22"/>
+              </w:rPr>
+              <w:t>Coupon</w:t>
+            </w:r>
+          </w:p>
+          <w:p>
+            <w:pPr>
+              <w:rPr>
+                <w:rFonts w:ascii="Arial" w:hAnsi="Arial" w:cs="Arial"/>
+                <w:sz w:val="22"/>
+                <w:szCs w:val="22"/>
+              </w:rPr>
+            </w:pPr>
+            <w:r>
+              <w:rPr>
+                <w:rFonts w:ascii="Arial" w:hAnsi="Arial" w:cs="Arial"/>
+                <w:sz w:val="22"/>
+                <w:szCs w:val="22"/>
+              </w:rPr>
+              <w:t>Receipt</w:t>
+            </w:r>
+          </w:p>
+          <w:p>
+            <w:pPr>
+              <w:rPr>
+                <w:rFonts w:ascii="Arial" w:hAnsi="Arial" w:cs="Arial"/>
+                <w:sz w:val="22"/>
+                <w:szCs w:val="22"/>
+              </w:rPr>
+            </w:pPr>
+            <w:r>
+              <w:rPr>
+                <w:rFonts w:ascii="Arial" w:hAnsi="Arial" w:cs="Arial"/>
+                <w:sz w:val="22"/>
+                <w:szCs w:val="22"/>
+              </w:rPr>
+              <w:t>Payment</w:t>
+            </w:r>
+          </w:p>
+        </w:tc>
+      </w:tr>
+    </w:tbl>
     <w:p>
       <w:pPr>
         <w:rPr>
@@ -4481,6 +5712,44 @@
     </w:sectPr>
   </w:body>
 </w:document>
+</file>
+
+<file path=word/endnotes.xml><?xml version="1.0" encoding="utf-8"?>
+<w:endnotes xmlns:wpc="http://schemas.microsoft.com/office/word/2010/wordprocessingCanvas" xmlns:cx="http://schemas.microsoft.com/office/drawing/2014/chartex" xmlns:cx1="http://schemas.microsoft.com/office/drawing/2015/9/8/chartex" xmlns:cx2="http://schemas.microsoft.com/office/drawing/2015/10/21/chartex" xmlns:cx3="http://schemas.microsoft.com/office/drawing/2016/5/9/chartex" xmlns:cx4="http://schemas.microsoft.com/office/drawing/2016/5/10/chartex" xmlns:cx5="http://schemas.microsoft.com/office/drawing/2016/5/11/chartex" xmlns:cx6="http://schemas.microsoft.com/office/drawing/2016/5/12/chartex" xmlns:cx7="http://schemas.microsoft.com/office/drawing/2016/5/13/chartex" xmlns:cx8="http://schemas.microsoft.com/office/drawing/2016/5/14/chartex" xmlns:mc="http://schemas.openxmlformats.org/markup-compatibility/2006" xmlns:aink="http://schemas.microsoft.com/office/drawing/2016/ink" xmlns:am3d="http://schemas.microsoft.com/office/drawing/2017/model3d" xmlns:o="urn:schemas-microsoft-com:office:office" xmlns:r="http://schemas.openxmlformats.org/officeDocument/2006/relationships" xmlns:m="http://schemas.openxmlformats.org/officeDocument/2006/math" xmlns:v="urn:schemas-microsoft-com:vml" xmlns:wp14="http://schemas.microsoft.com/office/word/2010/wordprocessingDrawing" xmlns:wp="http://schemas.openxmlformats.org/drawingml/2006/wordprocessingDrawing" xmlns:w10="urn:schemas-microsoft-com:office:word" xmlns:w="http://schemas.openxmlformats.org/wordprocessingml/2006/main" xmlns:w14="http://schemas.microsoft.com/office/word/2010/wordml" xmlns:w15="http://schemas.microsoft.com/office/word/2012/wordml" xmlns:w16cex="http://schemas.microsoft.com/office/word/2018/wordml/cex" xmlns:w16cid="http://schemas.microsoft.com/office/word/2016/wordml/cid" xmlns:w16="http://schemas.microsoft.com/office/word/2018/wordml" xmlns:w16se="http://schemas.microsoft.com/office/word/2015/wordml/symex" xmlns:wpg="http://schemas.microsoft.com/office/word/2010/wordprocessingGroup" xmlns:wpi="http://schemas.microsoft.com/office/word/2010/wordprocessingInk" xmlns:wne="http://schemas.microsoft.com/office/word/2006/wordml" xmlns:wps="http://schemas.microsoft.com/office/word/2010/wordprocessingShape" mc:Ignorable="w14 w15 w16se w16cid w16 w16cex wp14">
+  <w:endnote w:type="separator" w:id="-1">
+    <w:p>
+      <w:r>
+        <w:separator/>
+      </w:r>
+    </w:p>
+  </w:endnote>
+  <w:endnote w:type="continuationSeparator" w:id="0">
+    <w:p>
+      <w:r>
+        <w:continuationSeparator/>
+      </w:r>
+    </w:p>
+  </w:endnote>
+</w:endnotes>
+</file>
+
+<file path=word/footnotes.xml><?xml version="1.0" encoding="utf-8"?>
+<w:footnotes xmlns:wpc="http://schemas.microsoft.com/office/word/2010/wordprocessingCanvas" xmlns:cx="http://schemas.microsoft.com/office/drawing/2014/chartex" xmlns:cx1="http://schemas.microsoft.com/office/drawing/2015/9/8/chartex" xmlns:cx2="http://schemas.microsoft.com/office/drawing/2015/10/21/chartex" xmlns:cx3="http://schemas.microsoft.com/office/drawing/2016/5/9/chartex" xmlns:cx4="http://schemas.microsoft.com/office/drawing/2016/5/10/chartex" xmlns:cx5="http://schemas.microsoft.com/office/drawing/2016/5/11/chartex" xmlns:cx6="http://schemas.microsoft.com/office/drawing/2016/5/12/chartex" xmlns:cx7="http://schemas.microsoft.com/office/drawing/2016/5/13/chartex" xmlns:cx8="http://schemas.microsoft.com/office/drawing/2016/5/14/chartex" xmlns:mc="http://schemas.openxmlformats.org/markup-compatibility/2006" xmlns:aink="http://schemas.microsoft.com/office/drawing/2016/ink" xmlns:am3d="http://schemas.microsoft.com/office/drawing/2017/model3d" xmlns:o="urn:schemas-microsoft-com:office:office" xmlns:r="http://schemas.openxmlformats.org/officeDocument/2006/relationships" xmlns:m="http://schemas.openxmlformats.org/officeDocument/2006/math" xmlns:v="urn:schemas-microsoft-com:vml" xmlns:wp14="http://schemas.microsoft.com/office/word/2010/wordprocessingDrawing" xmlns:wp="http://schemas.openxmlformats.org/drawingml/2006/wordprocessingDrawing" xmlns:w10="urn:schemas-microsoft-com:office:word" xmlns:w="http://schemas.openxmlformats.org/wordprocessingml/2006/main" xmlns:w14="http://schemas.microsoft.com/office/word/2010/wordml" xmlns:w15="http://schemas.microsoft.com/office/word/2012/wordml" xmlns:w16cex="http://schemas.microsoft.com/office/word/2018/wordml/cex" xmlns:w16cid="http://schemas.microsoft.com/office/word/2016/wordml/cid" xmlns:w16="http://schemas.microsoft.com/office/word/2018/wordml" xmlns:w16se="http://schemas.microsoft.com/office/word/2015/wordml/symex" xmlns:wpg="http://schemas.microsoft.com/office/word/2010/wordprocessingGroup" xmlns:wpi="http://schemas.microsoft.com/office/word/2010/wordprocessingInk" xmlns:wne="http://schemas.microsoft.com/office/word/2006/wordml" xmlns:wps="http://schemas.microsoft.com/office/word/2010/wordprocessingShape" mc:Ignorable="w14 w15 w16se w16cid w16 w16cex wp14">
+  <w:footnote w:type="separator" w:id="-1">
+    <w:p>
+      <w:r>
+        <w:separator/>
+      </w:r>
+    </w:p>
+  </w:footnote>
+  <w:footnote w:type="continuationSeparator" w:id="0">
+    <w:p>
+      <w:r>
+        <w:continuationSeparator/>
+      </w:r>
+    </w:p>
+  </w:footnote>
+</w:footnotes>
 </file>
 
 <file path=word/numbering.xml><?xml version="1.0" encoding="utf-8"?>
@@ -6415,6 +7684,27 @@
       <w:lang w:val="en-US"/>
     </w:rPr>
   </w:style>
+  <w:style w:type="paragraph" w:styleId="Heading1">
+    <w:name w:val="heading 1"/>
+    <w:basedOn w:val="Normal"/>
+    <w:next w:val="Normal"/>
+    <w:link w:val="Heading1Char"/>
+    <w:uiPriority w:val="9"/>
+    <w:qFormat/>
+    <w:rsid w:val="000B619A"/>
+    <w:pPr>
+      <w:keepNext/>
+      <w:keepLines/>
+      <w:spacing w:before="240"/>
+      <w:outlineLvl w:val="0"/>
+    </w:pPr>
+    <w:rPr>
+      <w:rFonts w:asciiTheme="majorHAnsi" w:eastAsiaTheme="majorEastAsia" w:hAnsiTheme="majorHAnsi" w:cstheme="majorBidi"/>
+      <w:color w:val="2F5496" w:themeColor="accent1" w:themeShade="BF"/>
+      <w:sz w:val="32"/>
+      <w:szCs w:val="32"/>
+    </w:rPr>
+  </w:style>
   <w:style w:type="character" w:default="1" w:styleId="DefaultParagraphFont">
     <w:name w:val="Default Paragraph Font"/>
     <w:uiPriority w:val="1"/>
@@ -6466,6 +7756,84 @@
       <w:ind w:left="720"/>
       <w:contextualSpacing/>
     </w:pPr>
+  </w:style>
+  <w:style w:type="paragraph" w:styleId="Header">
+    <w:name w:val="header"/>
+    <w:basedOn w:val="Normal"/>
+    <w:link w:val="HeaderChar"/>
+    <w:uiPriority w:val="99"/>
+    <w:unhideWhenUsed/>
+    <w:rsid w:val="00393E82"/>
+    <w:pPr>
+      <w:tabs>
+        <w:tab w:val="center" w:pos="4680"/>
+        <w:tab w:val="right" w:pos="9360"/>
+      </w:tabs>
+    </w:pPr>
+  </w:style>
+  <w:style w:type="character" w:customStyle="1" w:styleId="HeaderChar">
+    <w:name w:val="Header Char"/>
+    <w:basedOn w:val="DefaultParagraphFont"/>
+    <w:link w:val="Header"/>
+    <w:uiPriority w:val="99"/>
+    <w:rsid w:val="00393E82"/>
+    <w:rPr>
+      <w:lang w:val="en-US"/>
+    </w:rPr>
+  </w:style>
+  <w:style w:type="paragraph" w:styleId="Footer">
+    <w:name w:val="footer"/>
+    <w:basedOn w:val="Normal"/>
+    <w:link w:val="FooterChar"/>
+    <w:uiPriority w:val="99"/>
+    <w:unhideWhenUsed/>
+    <w:rsid w:val="00393E82"/>
+    <w:pPr>
+      <w:tabs>
+        <w:tab w:val="center" w:pos="4680"/>
+        <w:tab w:val="right" w:pos="9360"/>
+      </w:tabs>
+    </w:pPr>
+  </w:style>
+  <w:style w:type="character" w:customStyle="1" w:styleId="FooterChar">
+    <w:name w:val="Footer Char"/>
+    <w:basedOn w:val="DefaultParagraphFont"/>
+    <w:link w:val="Footer"/>
+    <w:uiPriority w:val="99"/>
+    <w:rsid w:val="00393E82"/>
+    <w:rPr>
+      <w:lang w:val="en-US"/>
+    </w:rPr>
+  </w:style>
+  <w:style w:type="table" w:styleId="TableGrid">
+    <w:name w:val="Table Grid"/>
+    <w:basedOn w:val="TableNormal"/>
+    <w:uiPriority w:val="39"/>
+    <w:rsid w:val="00393E82"/>
+    <w:tblPr>
+      <w:tblBorders>
+        <w:top w:val="single" w:sz="4" w:space="0" w:color="auto"/>
+        <w:left w:val="single" w:sz="4" w:space="0" w:color="auto"/>
+        <w:bottom w:val="single" w:sz="4" w:space="0" w:color="auto"/>
+        <w:right w:val="single" w:sz="4" w:space="0" w:color="auto"/>
+        <w:insideH w:val="single" w:sz="4" w:space="0" w:color="auto"/>
+        <w:insideV w:val="single" w:sz="4" w:space="0" w:color="auto"/>
+      </w:tblBorders>
+    </w:tblPr>
+  </w:style>
+  <w:style w:type="character" w:customStyle="1" w:styleId="Heading1Char">
+    <w:name w:val="Heading 1 Char"/>
+    <w:basedOn w:val="DefaultParagraphFont"/>
+    <w:link w:val="Heading1"/>
+    <w:uiPriority w:val="9"/>
+    <w:rsid w:val="000B619A"/>
+    <w:rPr>
+      <w:rFonts w:asciiTheme="majorHAnsi" w:eastAsiaTheme="majorEastAsia" w:hAnsiTheme="majorHAnsi" w:cstheme="majorBidi"/>
+      <w:color w:val="2F5496" w:themeColor="accent1" w:themeShade="BF"/>
+      <w:sz w:val="32"/>
+      <w:szCs w:val="32"/>
+      <w:lang w:val="en-US"/>
+    </w:rPr>
   </w:style>
 </w:styles>
 </file>

</xml_diff>